<commit_message>
changes in the 7.Servlets_Part_Four.docx
</commit_message>
<xml_diff>
--- a/Docs/7.Servlets_Part_Four.docx
+++ b/Docs/7.Servlets_Part_Four.docx
@@ -1264,12 +1264,23 @@
           <w:rFonts w:ascii="Times New Roman" w:hAnsi="Times New Roman"/>
           <w:b w:val="false"/>
           <w:bCs w:val="false"/>
+          <w:color w:val="000000"/>
+          <w:sz w:val="24"/>
+          <w:szCs w:val="24"/>
+        </w:rPr>
+        <w:t>l</w:t>
+      </w:r>
+      <w:r>
+        <w:rPr>
+          <w:rFonts w:ascii="Times New Roman" w:hAnsi="Times New Roman"/>
+          <w:b w:val="false"/>
+          <w:bCs w:val="false"/>
           <w:i/>
           <w:color w:val="000000"/>
           <w:sz w:val="24"/>
           <w:szCs w:val="24"/>
         </w:rPr>
-        <w:t xml:space="preserve">let </w:t>
+        <w:t xml:space="preserve">et </w:t>
       </w:r>
       <w:r>
         <w:rPr>
@@ -3040,7 +3051,7 @@
       </w:pPr>
       <w:r>
         <w:rPr/>
-        <w:t>But in effect you can use, GET for making an updateto the server, but it's not the suitable design principle to use it.</w:t>
+        <w:t>But in effect you can use, GET for making an update to the server, but it's not the suitable design principle to use it.</w:t>
       </w:r>
       <w:r/>
     </w:p>
@@ -7368,8 +7379,13 @@
       </w:pPr>
       <w:r>
         <w:rPr>
-          <w:b w:val="false"/>
-          <w:bCs w:val="false"/>
+          <w:rFonts w:eastAsia="Arial Unicode MS" w:cs="Arial Unicode MS"/>
+          <w:b w:val="false"/>
+          <w:bCs w:val="false"/>
+          <w:color w:val="00000A"/>
+          <w:sz w:val="24"/>
+          <w:szCs w:val="24"/>
+          <w:lang w:val="en-US" w:eastAsia="zh-CN" w:bidi="hi-IN"/>
         </w:rPr>
       </w:r>
       <w:r/>
@@ -7404,8 +7420,13 @@
       </w:pPr>
       <w:r>
         <w:rPr>
-          <w:b w:val="false"/>
-          <w:bCs w:val="false"/>
+          <w:rFonts w:eastAsia="Arial Unicode MS" w:cs="Arial Unicode MS"/>
+          <w:b w:val="false"/>
+          <w:bCs w:val="false"/>
+          <w:color w:val="00000A"/>
+          <w:sz w:val="24"/>
+          <w:szCs w:val="24"/>
+          <w:lang w:val="en-US" w:eastAsia="zh-CN" w:bidi="hi-IN"/>
         </w:rPr>
       </w:r>
       <w:r/>
@@ -7440,8 +7461,13 @@
       </w:pPr>
       <w:r>
         <w:rPr>
-          <w:b w:val="false"/>
-          <w:bCs w:val="false"/>
+          <w:rFonts w:eastAsia="Arial Unicode MS" w:cs="Arial Unicode MS"/>
+          <w:b w:val="false"/>
+          <w:bCs w:val="false"/>
+          <w:color w:val="00000A"/>
+          <w:sz w:val="24"/>
+          <w:szCs w:val="24"/>
+          <w:lang w:val="en-US" w:eastAsia="zh-CN" w:bidi="hi-IN"/>
         </w:rPr>
       </w:r>
       <w:r/>
@@ -7476,8 +7502,13 @@
       </w:pPr>
       <w:r>
         <w:rPr>
-          <w:b w:val="false"/>
-          <w:bCs w:val="false"/>
+          <w:rFonts w:eastAsia="Arial Unicode MS" w:cs="Arial Unicode MS"/>
+          <w:b w:val="false"/>
+          <w:bCs w:val="false"/>
+          <w:color w:val="00000A"/>
+          <w:sz w:val="24"/>
+          <w:szCs w:val="24"/>
+          <w:lang w:val="en-US" w:eastAsia="zh-CN" w:bidi="hi-IN"/>
         </w:rPr>
       </w:r>
       <w:r/>
@@ -7528,8 +7559,13 @@
       </w:pPr>
       <w:r>
         <w:rPr>
-          <w:b w:val="false"/>
-          <w:bCs w:val="false"/>
+          <w:rFonts w:eastAsia="Arial Unicode MS" w:cs="Arial Unicode MS"/>
+          <w:b w:val="false"/>
+          <w:bCs w:val="false"/>
+          <w:color w:val="00000A"/>
+          <w:sz w:val="24"/>
+          <w:szCs w:val="24"/>
+          <w:lang w:val="en-US" w:eastAsia="zh-CN" w:bidi="hi-IN"/>
         </w:rPr>
       </w:r>
       <w:r/>
@@ -9663,14 +9699,6 @@
     <w:p>
       <w:pPr>
         <w:pStyle w:val="TextBody"/>
-        <w:rPr>
-          <w:sz w:val="24"/>
-          <w:sz w:val="24"/>
-          <w:szCs w:val="24"/>
-          <w:rFonts w:ascii="Liberation Serif" w:hAnsi="Liberation Serif" w:eastAsia="Arial Unicode MS" w:cs="Arial Unicode MS"/>
-          <w:color w:val="00000A"/>
-          <w:lang w:val="en-US" w:eastAsia="zh-CN" w:bidi="hi-IN"/>
-        </w:rPr>
       </w:pPr>
       <w:r>
         <w:rPr>
@@ -9681,75 +9709,6 @@
           <w:lang w:val="en-US" w:eastAsia="zh-CN" w:bidi="hi-IN"/>
         </w:rPr>
         <w:t xml:space="preserve">FYI: The PrintWriter actually “wraps” the ServletOutputStream. In other words, the PrintWriter has a reference to the ServletOutputStream and delegates calls to it. There’s just ONE output stream back to the client, but the PrintWriter “decorates” the stream by adding higher-level character-friendly methods. </w:t>
-      </w:r>
-      <w:r/>
-    </w:p>
-    <w:p>
-      <w:pPr>
-        <w:pStyle w:val="TextBody"/>
-        <w:rPr>
-          <w:sz w:val="24"/>
-          <w:sz w:val="24"/>
-          <w:szCs w:val="24"/>
-          <w:rFonts w:ascii="Liberation Serif" w:hAnsi="Liberation Serif" w:eastAsia="Arial Unicode MS" w:cs="Arial Unicode MS"/>
-          <w:color w:val="00000A"/>
-          <w:lang w:val="en-US" w:eastAsia="zh-CN" w:bidi="hi-IN"/>
-        </w:rPr>
-      </w:pPr>
-      <w:r>
-        <w:rPr>
-          <w:rFonts w:eastAsia="Arial Unicode MS" w:cs="Arial Unicode MS"/>
-          <w:color w:val="00000A"/>
-          <w:sz w:val="24"/>
-          <w:szCs w:val="24"/>
-          <w:lang w:val="en-US" w:eastAsia="zh-CN" w:bidi="hi-IN"/>
-        </w:rPr>
-      </w:r>
-      <w:r/>
-    </w:p>
-    <w:p>
-      <w:pPr>
-        <w:pStyle w:val="TextBody"/>
-        <w:rPr>
-          <w:sz w:val="24"/>
-          <w:sz w:val="24"/>
-          <w:szCs w:val="24"/>
-          <w:rFonts w:ascii="Liberation Serif" w:hAnsi="Liberation Serif" w:eastAsia="Arial Unicode MS" w:cs="Arial Unicode MS"/>
-          <w:color w:val="00000A"/>
-          <w:lang w:val="en-US" w:eastAsia="zh-CN" w:bidi="hi-IN"/>
-        </w:rPr>
-      </w:pPr>
-      <w:r>
-        <w:rPr>
-          <w:rFonts w:eastAsia="Arial Unicode MS" w:cs="Arial Unicode MS"/>
-          <w:color w:val="00000A"/>
-          <w:sz w:val="24"/>
-          <w:szCs w:val="24"/>
-          <w:lang w:val="en-US" w:eastAsia="zh-CN" w:bidi="hi-IN"/>
-        </w:rPr>
-      </w:r>
-      <w:r/>
-    </w:p>
-    <w:p>
-      <w:pPr>
-        <w:pStyle w:val="TextBody"/>
-        <w:rPr>
-          <w:sz w:val="24"/>
-          <w:sz w:val="24"/>
-          <w:szCs w:val="24"/>
-          <w:rFonts w:ascii="Liberation Serif" w:hAnsi="Liberation Serif" w:eastAsia="Arial Unicode MS" w:cs="Arial Unicode MS"/>
-          <w:color w:val="00000A"/>
-          <w:lang w:val="en-US" w:eastAsia="zh-CN" w:bidi="hi-IN"/>
-        </w:rPr>
-      </w:pPr>
-      <w:r>
-        <w:rPr>
-          <w:rFonts w:eastAsia="Arial Unicode MS" w:cs="Arial Unicode MS"/>
-          <w:color w:val="00000A"/>
-          <w:sz w:val="24"/>
-          <w:szCs w:val="24"/>
-          <w:lang w:val="en-US" w:eastAsia="zh-CN" w:bidi="hi-IN"/>
-        </w:rPr>
       </w:r>
       <w:r/>
     </w:p>

</xml_diff>